<commit_message>
On branch newbranch  Changes to be committed: 	modified:   Lab_3.docx
</commit_message>
<xml_diff>
--- a/Lab_3.docx
+++ b/Lab_3.docx
@@ -1322,12 +1322,12 @@
           <wp:inline distB="114300" distT="114300" distL="114300" distR="114300">
             <wp:extent cx="5745600" cy="901700"/>
             <wp:effectExtent b="0" l="0" r="0" t="0"/>
-            <wp:docPr id="1" name="image3.png"/>
+            <wp:docPr id="1" name="image1.png"/>
             <a:graphic>
               <a:graphicData uri="http://schemas.openxmlformats.org/drawingml/2006/picture">
                 <pic:pic>
                   <pic:nvPicPr>
-                    <pic:cNvPr id="0" name="image3.png"/>
+                    <pic:cNvPr id="0" name="image1.png"/>
                     <pic:cNvPicPr preferRelativeResize="0"/>
                   </pic:nvPicPr>
                   <pic:blipFill>
@@ -1391,12 +1391,12 @@
           <wp:inline distB="114300" distT="114300" distL="114300" distR="114300">
             <wp:extent cx="3871800" cy="1009650"/>
             <wp:effectExtent b="0" l="0" r="0" t="0"/>
-            <wp:docPr id="2" name="image1.png"/>
+            <wp:docPr id="2" name="image4.png"/>
             <a:graphic>
               <a:graphicData uri="http://schemas.openxmlformats.org/drawingml/2006/picture">
                 <pic:pic>
                   <pic:nvPicPr>
-                    <pic:cNvPr id="0" name="image1.png"/>
+                    <pic:cNvPr id="0" name="image4.png"/>
                     <pic:cNvPicPr preferRelativeResize="0"/>
                   </pic:nvPicPr>
                   <pic:blipFill>
@@ -1460,7 +1460,7 @@
           <wp:inline distB="114300" distT="114300" distL="114300" distR="114300">
             <wp:extent cx="5745600" cy="4165600"/>
             <wp:effectExtent b="0" l="0" r="0" t="0"/>
-            <wp:docPr id="3" name="image2.png"/>
+            <wp:docPr id="4" name="image2.png"/>
             <a:graphic>
               <a:graphicData uri="http://schemas.openxmlformats.org/drawingml/2006/picture">
                 <pic:pic>
@@ -1490,6 +1490,9 @@
         </w:drawing>
       </w:r>
       <w:r>
+        <w:br w:type="page"/>
+      </w:r>
+      <w:r>
         <w:rPr>
           <w:rtl w:val="0"/>
         </w:rPr>
@@ -1504,6 +1507,7 @@
         <w:rPr>
           <w:rtl w:val="0"/>
         </w:rPr>
+        <w:t xml:space="preserve">Фиксация изменений:</w:t>
       </w:r>
     </w:p>
     <w:p>
@@ -1512,13 +1516,48 @@
         <w:rPr/>
       </w:pPr>
       <w:r>
+        <w:rPr/>
+        <w:drawing>
+          <wp:inline distB="114300" distT="114300" distL="114300" distR="114300">
+            <wp:extent cx="5745600" cy="2882900"/>
+            <wp:effectExtent b="0" l="0" r="0" t="0"/>
+            <wp:docPr id="3" name="image3.png"/>
+            <a:graphic>
+              <a:graphicData uri="http://schemas.openxmlformats.org/drawingml/2006/picture">
+                <pic:pic>
+                  <pic:nvPicPr>
+                    <pic:cNvPr id="0" name="image3.png"/>
+                    <pic:cNvPicPr preferRelativeResize="0"/>
+                  </pic:nvPicPr>
+                  <pic:blipFill>
+                    <a:blip r:embed="rId11"/>
+                    <a:srcRect b="0" l="0" r="0" t="0"/>
+                    <a:stretch>
+                      <a:fillRect/>
+                    </a:stretch>
+                  </pic:blipFill>
+                  <pic:spPr>
+                    <a:xfrm>
+                      <a:off x="0" y="0"/>
+                      <a:ext cx="5745600" cy="2882900"/>
+                    </a:xfrm>
+                    <a:prstGeom prst="rect"/>
+                    <a:ln/>
+                  </pic:spPr>
+                </pic:pic>
+              </a:graphicData>
+            </a:graphic>
+          </wp:inline>
+        </w:drawing>
+      </w:r>
+      <w:r>
         <w:rPr>
           <w:rtl w:val="0"/>
         </w:rPr>
       </w:r>
     </w:p>
     <w:sectPr>
-      <w:headerReference r:id="rId11" w:type="default"/>
+      <w:headerReference r:id="rId12" w:type="default"/>
       <w:pgSz w:h="16838" w:w="11906" w:orient="portrait"/>
       <w:pgMar w:bottom="1440.0000000000002" w:top="1440.0000000000002" w:left="1417.3228346456694" w:right="1440.0000000000002" w:header="720" w:footer="720"/>
       <w:pgNumType w:start="1"/>

</xml_diff>